<commit_message>
User Characteristics && Requirements Specification
</commit_message>
<xml_diff>
--- a/SRSE-Gymapp.docx
+++ b/SRSE-Gymapp.docx
@@ -53,10 +53,8 @@
           <w:sz w:val="40"/>
           <w:szCs w:val="18"/>
         </w:rPr>
-        <w:t>Version 1.1</w:t>
-      </w:r>
-      <w:bookmarkStart w:id="1" w:name="_GoBack"/>
-      <w:bookmarkEnd w:id="1"/>
+        <w:t>Version 1.2</w:t>
+      </w:r>
     </w:p>
     <w:p>
       <w:pPr>
@@ -421,7 +419,7 @@
           <w:vAlign w:val="center"/>
         </w:sectPr>
       </w:pPr>
-      <w:bookmarkStart w:id="2" w:name="_Toc61315196"/>
+      <w:bookmarkStart w:id="1" w:name="_Toc61315196"/>
     </w:p>
     <w:p>
       <w:pPr>
@@ -431,8 +429,8 @@
           <w:sz w:val="28"/>
         </w:rPr>
       </w:pPr>
-      <w:bookmarkStart w:id="3" w:name="_Toc77487619"/>
-      <w:bookmarkEnd w:id="2"/>
+      <w:bookmarkStart w:id="2" w:name="_Toc77487619"/>
+      <w:bookmarkEnd w:id="1"/>
       <w:r>
         <w:rPr>
           <w:sz w:val="28"/>
@@ -440,7 +438,7 @@
         <w:lastRenderedPageBreak/>
         <w:t xml:space="preserve"> </w:t>
       </w:r>
-      <w:bookmarkEnd w:id="3"/>
+      <w:bookmarkEnd w:id="2"/>
       <w:r>
         <w:rPr>
           <w:sz w:val="28"/>
@@ -2250,18 +2248,18 @@
           <w:sz w:val="28"/>
         </w:rPr>
       </w:pPr>
-      <w:bookmarkStart w:id="4" w:name="_List_of_Figures"/>
-      <w:bookmarkStart w:id="5" w:name="_Toc61315197"/>
-      <w:bookmarkStart w:id="6" w:name="_Toc77487620"/>
+      <w:bookmarkStart w:id="3" w:name="_List_of_Figures"/>
+      <w:bookmarkStart w:id="4" w:name="_Toc61315197"/>
+      <w:bookmarkStart w:id="5" w:name="_Toc77487620"/>
+      <w:bookmarkEnd w:id="3"/>
+      <w:r>
+        <w:rPr>
+          <w:sz w:val="28"/>
+        </w:rPr>
+        <w:t>List of Figures</w:t>
+      </w:r>
       <w:bookmarkEnd w:id="4"/>
-      <w:r>
-        <w:rPr>
-          <w:sz w:val="28"/>
-        </w:rPr>
-        <w:t>List of Figures</w:t>
-      </w:r>
       <w:bookmarkEnd w:id="5"/>
-      <w:bookmarkEnd w:id="6"/>
     </w:p>
     <w:p>
       <w:pPr>
@@ -2474,8 +2472,8 @@
           <w:szCs w:val="32"/>
         </w:rPr>
       </w:pPr>
-      <w:bookmarkStart w:id="7" w:name="_Toc61315198"/>
-      <w:bookmarkStart w:id="8" w:name="_Toc77487621"/>
+      <w:bookmarkStart w:id="6" w:name="_Toc61315198"/>
+      <w:bookmarkStart w:id="7" w:name="_Toc77487621"/>
       <w:r>
         <w:rPr>
           <w:rFonts w:ascii="Showcard Gothic" w:hAnsi="Showcard Gothic"/>
@@ -2486,7 +2484,7 @@
         <w:t xml:space="preserve">1.0. </w:t>
       </w:r>
       <w:bookmarkEnd w:id="0"/>
-      <w:bookmarkEnd w:id="7"/>
+      <w:bookmarkEnd w:id="6"/>
       <w:r>
         <w:rPr>
           <w:rFonts w:ascii="Showcard Gothic" w:hAnsi="Showcard Gothic"/>
@@ -2495,7 +2493,7 @@
         </w:rPr>
         <w:t>Introduction</w:t>
       </w:r>
-      <w:bookmarkEnd w:id="8"/>
+      <w:bookmarkEnd w:id="7"/>
     </w:p>
     <w:p>
       <w:pPr>
@@ -2508,9 +2506,9 @@
           <w:szCs w:val="28"/>
         </w:rPr>
       </w:pPr>
-      <w:bookmarkStart w:id="9" w:name="_Toc44676293"/>
-      <w:bookmarkStart w:id="10" w:name="_Toc61315199"/>
-      <w:bookmarkStart w:id="11" w:name="_Toc77487622"/>
+      <w:bookmarkStart w:id="8" w:name="_Toc44676293"/>
+      <w:bookmarkStart w:id="9" w:name="_Toc61315199"/>
+      <w:bookmarkStart w:id="10" w:name="_Toc77487622"/>
       <w:r>
         <w:rPr>
           <w:rFonts w:ascii="Times New Roman" w:hAnsi="Times New Roman"/>
@@ -2519,8 +2517,8 @@
         </w:rPr>
         <w:t xml:space="preserve">1.1. </w:t>
       </w:r>
+      <w:bookmarkEnd w:id="8"/>
       <w:bookmarkEnd w:id="9"/>
-      <w:bookmarkEnd w:id="10"/>
       <w:r>
         <w:rPr>
           <w:rFonts w:ascii="Times New Roman" w:hAnsi="Times New Roman"/>
@@ -2529,7 +2527,7 @@
         </w:rPr>
         <w:t>Purpose</w:t>
       </w:r>
-      <w:bookmarkEnd w:id="11"/>
+      <w:bookmarkEnd w:id="10"/>
     </w:p>
     <w:p>
       <w:pPr>
@@ -2674,9 +2672,9 @@
           <w:szCs w:val="22"/>
         </w:rPr>
       </w:pPr>
-      <w:bookmarkStart w:id="12" w:name="_Toc44676294"/>
-      <w:bookmarkStart w:id="13" w:name="_Toc61315203"/>
-      <w:bookmarkStart w:id="14" w:name="_Toc77487623"/>
+      <w:bookmarkStart w:id="11" w:name="_Toc44676294"/>
+      <w:bookmarkStart w:id="12" w:name="_Toc61315203"/>
+      <w:bookmarkStart w:id="13" w:name="_Toc77487623"/>
       <w:r>
         <w:rPr>
           <w:rFonts w:ascii="Times New Roman" w:hAnsi="Times New Roman"/>
@@ -2685,8 +2683,8 @@
         </w:rPr>
         <w:t xml:space="preserve">1.2. </w:t>
       </w:r>
+      <w:bookmarkEnd w:id="11"/>
       <w:bookmarkEnd w:id="12"/>
-      <w:bookmarkEnd w:id="13"/>
       <w:r>
         <w:rPr>
           <w:rFonts w:ascii="Times New Roman" w:hAnsi="Times New Roman"/>
@@ -2737,7 +2735,7 @@
         </w:rPr>
         <w:t>submitted to the application, this will help ensure high quality content within the application</w:t>
       </w:r>
-      <w:bookmarkEnd w:id="14"/>
+      <w:bookmarkEnd w:id="13"/>
       <w:r>
         <w:rPr>
           <w:sz w:val="22"/>
@@ -2745,7 +2743,7 @@
         </w:rPr>
         <w:t>. The main objectives of our project is to create an app which enables the user to effectively lose weight, maintain weight and gain muscle in a sustainable manner with clear and concise plans</w:t>
       </w:r>
-      <w:bookmarkStart w:id="15" w:name="_Toc77487624"/>
+      <w:bookmarkStart w:id="14" w:name="_Toc77487624"/>
     </w:p>
     <w:p>
       <w:pPr>
@@ -2766,7 +2764,7 @@
         </w:rPr>
         <w:t>1.3. Glossary</w:t>
       </w:r>
-      <w:bookmarkEnd w:id="15"/>
+      <w:bookmarkEnd w:id="14"/>
     </w:p>
     <w:p>
       <w:pPr>
@@ -3227,7 +3225,7 @@
           <w:szCs w:val="24"/>
         </w:rPr>
       </w:pPr>
-      <w:bookmarkStart w:id="16" w:name="_Toc77487625"/>
+      <w:bookmarkStart w:id="15" w:name="_Toc77487625"/>
       <w:r>
         <w:rPr>
           <w:rFonts w:ascii="Times New Roman" w:hAnsi="Times New Roman"/>
@@ -3244,7 +3242,7 @@
         </w:rPr>
         <w:t>References</w:t>
       </w:r>
-      <w:bookmarkEnd w:id="16"/>
+      <w:bookmarkEnd w:id="15"/>
     </w:p>
     <w:p>
       <w:pPr>
@@ -3310,7 +3308,7 @@
           <w:szCs w:val="22"/>
         </w:rPr>
       </w:pPr>
-      <w:bookmarkStart w:id="17" w:name="_Toc77487626"/>
+      <w:bookmarkStart w:id="16" w:name="_Toc77487626"/>
       <w:r>
         <w:rPr>
           <w:rFonts w:ascii="Times New Roman" w:hAnsi="Times New Roman"/>
@@ -3320,7 +3318,7 @@
         <w:lastRenderedPageBreak/>
         <w:t>1.5. Overview of Document</w:t>
       </w:r>
-      <w:bookmarkEnd w:id="17"/>
+      <w:bookmarkEnd w:id="16"/>
     </w:p>
     <w:p>
       <w:pPr>
@@ -3455,8 +3453,8 @@
           <w:sz w:val="28"/>
         </w:rPr>
       </w:pPr>
-      <w:bookmarkStart w:id="18" w:name="_Toc61315204"/>
-      <w:bookmarkStart w:id="19" w:name="_Toc77487627"/>
+      <w:bookmarkStart w:id="17" w:name="_Toc61315204"/>
+      <w:bookmarkStart w:id="18" w:name="_Toc77487627"/>
       <w:r>
         <w:rPr>
           <w:rFonts w:ascii="Showcard Gothic" w:hAnsi="Showcard Gothic"/>
@@ -3474,7 +3472,7 @@
         </w:rPr>
         <w:tab/>
       </w:r>
-      <w:bookmarkEnd w:id="18"/>
+      <w:bookmarkEnd w:id="17"/>
       <w:r>
         <w:rPr>
           <w:rFonts w:ascii="Showcard Gothic" w:hAnsi="Showcard Gothic"/>
@@ -3483,7 +3481,7 @@
         </w:rPr>
         <w:t>Overall Description</w:t>
       </w:r>
-      <w:bookmarkEnd w:id="19"/>
+      <w:bookmarkEnd w:id="18"/>
     </w:p>
     <w:p>
       <w:pPr>
@@ -3494,7 +3492,7 @@
           <w:rFonts w:ascii="Times New Roman" w:hAnsi="Times New Roman"/>
         </w:rPr>
       </w:pPr>
-      <w:bookmarkStart w:id="20" w:name="_Toc77487628"/>
+      <w:bookmarkStart w:id="19" w:name="_Toc77487628"/>
       <w:r>
         <w:rPr>
           <w:rFonts w:ascii="Times New Roman" w:hAnsi="Times New Roman"/>
@@ -3508,7 +3506,7 @@
         <w:tab/>
         <w:t>System Environment</w:t>
       </w:r>
-      <w:bookmarkEnd w:id="20"/>
+      <w:bookmarkEnd w:id="19"/>
     </w:p>
     <w:p>
       <w:pPr>
@@ -3591,7 +3589,7 @@
           <w:sz w:val="24"/>
         </w:rPr>
       </w:pPr>
-      <w:bookmarkStart w:id="21" w:name="_Toc77487669"/>
+      <w:bookmarkStart w:id="20" w:name="_Toc77487669"/>
       <w:r>
         <w:t xml:space="preserve">Figure </w:t>
       </w:r>
@@ -3616,41 +3614,43 @@
       <w:r>
         <w:t xml:space="preserve"> - System Environment</w:t>
       </w:r>
+      <w:bookmarkEnd w:id="20"/>
+    </w:p>
+    <w:p>
+      <w:pPr>
+        <w:bidi w:val="0"/>
+        <w:spacing w:line="480" w:lineRule="auto"/>
+        <w:rPr>
+          <w:sz w:val="22"/>
+          <w:szCs w:val="22"/>
+        </w:rPr>
+      </w:pPr>
+      <w:r>
+        <w:rPr>
+          <w:sz w:val="22"/>
+          <w:szCs w:val="22"/>
+        </w:rPr>
+        <w:t>The application is designed to work on all devices that are running iOS version 8 or later. Currently this includes the iPhone.</w:t>
+      </w:r>
+    </w:p>
+    <w:p>
+      <w:pPr>
+        <w:bidi w:val="0"/>
+        <w:spacing w:line="480" w:lineRule="auto"/>
+        <w:rPr>
+          <w:sz w:val="22"/>
+          <w:szCs w:val="22"/>
+        </w:rPr>
+      </w:pPr>
+      <w:r>
+        <w:rPr>
+          <w:sz w:val="22"/>
+          <w:szCs w:val="22"/>
+        </w:rPr>
+        <w:t>The application will store all data in a Google Firebase database. The application will require an online connection at all times to allow for user sign on, user communication, and access to online user submitted content.</w:t>
+      </w:r>
+      <w:bookmarkStart w:id="21" w:name="_GoBack"/>
       <w:bookmarkEnd w:id="21"/>
-    </w:p>
-    <w:p>
-      <w:pPr>
-        <w:bidi w:val="0"/>
-        <w:spacing w:line="480" w:lineRule="auto"/>
-        <w:rPr>
-          <w:sz w:val="22"/>
-          <w:szCs w:val="22"/>
-        </w:rPr>
-      </w:pPr>
-      <w:r>
-        <w:rPr>
-          <w:sz w:val="22"/>
-          <w:szCs w:val="22"/>
-        </w:rPr>
-        <w:t>The application is designed to work on all devices that are running iOS version 8 or later. Currently this includes the iPhone.</w:t>
-      </w:r>
-    </w:p>
-    <w:p>
-      <w:pPr>
-        <w:bidi w:val="0"/>
-        <w:spacing w:line="480" w:lineRule="auto"/>
-        <w:rPr>
-          <w:sz w:val="22"/>
-          <w:szCs w:val="22"/>
-        </w:rPr>
-      </w:pPr>
-      <w:r>
-        <w:rPr>
-          <w:sz w:val="22"/>
-          <w:szCs w:val="22"/>
-        </w:rPr>
-        <w:t>The application will store all data in a Google Firebase database. The application will require an online connection at all times to allow for user sign on, user communication, and access to online user submitted content.</w:t>
-      </w:r>
     </w:p>
     <w:p>
       <w:pPr>
@@ -5619,11 +5619,1458 @@
     <w:p>
       <w:pPr>
         <w:bidi w:val="0"/>
-      </w:pPr>
+        <w:rPr>
+          <w:sz w:val="22"/>
+          <w:szCs w:val="22"/>
+        </w:rPr>
+      </w:pPr>
+    </w:p>
+    <w:p>
+      <w:pPr>
+        <w:bidi w:val="0"/>
+        <w:rPr>
+          <w:b/>
+          <w:bCs/>
+          <w:sz w:val="28"/>
+          <w:szCs w:val="28"/>
+        </w:rPr>
+      </w:pPr>
+      <w:proofErr w:type="gramStart"/>
+      <w:r>
+        <w:rPr>
+          <w:b/>
+          <w:bCs/>
+          <w:i/>
+          <w:iCs/>
+          <w:sz w:val="32"/>
+          <w:szCs w:val="32"/>
+        </w:rPr>
+        <w:t xml:space="preserve">2.4  </w:t>
+      </w:r>
+      <w:r>
+        <w:rPr>
+          <w:b/>
+          <w:bCs/>
+          <w:sz w:val="28"/>
+          <w:szCs w:val="28"/>
+        </w:rPr>
+        <w:t>User</w:t>
+      </w:r>
+      <w:proofErr w:type="gramEnd"/>
+      <w:r>
+        <w:rPr>
+          <w:b/>
+          <w:bCs/>
+          <w:sz w:val="28"/>
+          <w:szCs w:val="28"/>
+        </w:rPr>
+        <w:t xml:space="preserve"> Characteristics</w:t>
+      </w:r>
+    </w:p>
+    <w:p>
+      <w:pPr>
+        <w:bidi w:val="0"/>
+        <w:rPr>
+          <w:b/>
+          <w:bCs/>
+          <w:sz w:val="28"/>
+          <w:szCs w:val="28"/>
+        </w:rPr>
+      </w:pPr>
+    </w:p>
+    <w:p>
+      <w:pPr>
+        <w:bidi w:val="0"/>
+        <w:rPr>
+          <w:b/>
+          <w:bCs/>
+          <w:sz w:val="28"/>
+          <w:szCs w:val="28"/>
+        </w:rPr>
+      </w:pPr>
+    </w:p>
+    <w:p>
+      <w:pPr>
+        <w:bidi w:val="0"/>
+        <w:rPr>
+          <w:b/>
+          <w:bCs/>
+          <w:sz w:val="24"/>
+          <w:szCs w:val="24"/>
+        </w:rPr>
+      </w:pPr>
+      <w:r>
+        <w:rPr>
+          <w:b/>
+          <w:bCs/>
+          <w:sz w:val="24"/>
+          <w:szCs w:val="24"/>
+          <w:highlight w:val="green"/>
+        </w:rPr>
+        <w:t>Unregistered User</w:t>
+      </w:r>
+    </w:p>
+    <w:p>
+      <w:pPr>
+        <w:bidi w:val="0"/>
+        <w:rPr>
+          <w:b/>
+          <w:bCs/>
+          <w:sz w:val="24"/>
+          <w:szCs w:val="24"/>
+        </w:rPr>
+      </w:pPr>
+    </w:p>
+    <w:p>
+      <w:pPr>
+        <w:bidi w:val="0"/>
+        <w:rPr>
+          <w:sz w:val="22"/>
+          <w:szCs w:val="22"/>
+        </w:rPr>
+      </w:pPr>
+      <w:r>
+        <w:rPr>
+          <w:sz w:val="22"/>
+          <w:szCs w:val="22"/>
+        </w:rPr>
+        <w:t xml:space="preserve">Unregistered users will not be able to gain access to the application or use any of its features. The whole focus of the application is on user submitted content and social interactions, none of this is possible without an account alias to tie a user to. Additionally, the services offered by the application will be behind a </w:t>
+      </w:r>
+      <w:proofErr w:type="spellStart"/>
+      <w:r>
+        <w:rPr>
+          <w:sz w:val="22"/>
+          <w:szCs w:val="22"/>
+        </w:rPr>
+        <w:t>ToS</w:t>
+      </w:r>
+      <w:proofErr w:type="spellEnd"/>
+      <w:r>
+        <w:rPr>
+          <w:sz w:val="22"/>
+          <w:szCs w:val="22"/>
+        </w:rPr>
+        <w:t xml:space="preserve"> (Terms of Service) agreement, this model was chosen as users will be following programs submitted by other users completely at their own risk. No liability is accepted by the developer of the application or any parties in connection with the developer.</w:t>
+      </w:r>
+    </w:p>
+    <w:p>
+      <w:pPr>
+        <w:bidi w:val="0"/>
+        <w:rPr>
+          <w:b/>
+          <w:bCs/>
+          <w:sz w:val="28"/>
+          <w:szCs w:val="28"/>
+        </w:rPr>
+      </w:pPr>
+    </w:p>
+    <w:p>
+      <w:pPr>
+        <w:bidi w:val="0"/>
+        <w:rPr>
+          <w:b/>
+          <w:bCs/>
+          <w:sz w:val="28"/>
+          <w:szCs w:val="28"/>
+        </w:rPr>
+      </w:pPr>
+    </w:p>
+    <w:p>
+      <w:pPr>
+        <w:bidi w:val="0"/>
+        <w:rPr>
+          <w:b/>
+          <w:bCs/>
+          <w:sz w:val="28"/>
+          <w:szCs w:val="28"/>
+        </w:rPr>
+      </w:pPr>
+    </w:p>
+    <w:p>
+      <w:pPr>
+        <w:bidi w:val="0"/>
+        <w:rPr>
+          <w:b/>
+          <w:bCs/>
+          <w:sz w:val="28"/>
+          <w:szCs w:val="28"/>
+        </w:rPr>
+      </w:pPr>
+    </w:p>
+    <w:p>
+      <w:pPr>
+        <w:bidi w:val="0"/>
+        <w:rPr>
+          <w:b/>
+          <w:bCs/>
+          <w:sz w:val="28"/>
+          <w:szCs w:val="28"/>
+        </w:rPr>
+      </w:pPr>
+    </w:p>
+    <w:p>
+      <w:pPr>
+        <w:bidi w:val="0"/>
+        <w:rPr>
+          <w:b/>
+          <w:bCs/>
+          <w:sz w:val="28"/>
+          <w:szCs w:val="28"/>
+        </w:rPr>
+      </w:pPr>
+    </w:p>
+    <w:p>
+      <w:pPr>
+        <w:bidi w:val="0"/>
+        <w:rPr>
+          <w:b/>
+          <w:bCs/>
+          <w:sz w:val="28"/>
+          <w:szCs w:val="28"/>
+        </w:rPr>
+      </w:pPr>
+    </w:p>
+    <w:p>
+      <w:pPr>
+        <w:bidi w:val="0"/>
+        <w:rPr>
+          <w:b/>
+          <w:bCs/>
+          <w:sz w:val="28"/>
+          <w:szCs w:val="28"/>
+        </w:rPr>
+      </w:pPr>
+      <w:r>
+        <w:rPr>
+          <w:b/>
+          <w:bCs/>
+          <w:sz w:val="24"/>
+          <w:szCs w:val="24"/>
+          <w:highlight w:val="green"/>
+        </w:rPr>
+        <w:t>Registered User</w:t>
+      </w:r>
+    </w:p>
+    <w:p>
+      <w:pPr>
+        <w:bidi w:val="0"/>
+        <w:rPr>
+          <w:b/>
+          <w:bCs/>
+          <w:sz w:val="28"/>
+          <w:szCs w:val="28"/>
+        </w:rPr>
+      </w:pPr>
+    </w:p>
+    <w:p>
+      <w:pPr>
+        <w:bidi w:val="0"/>
+        <w:rPr>
+          <w:sz w:val="22"/>
+          <w:szCs w:val="22"/>
+        </w:rPr>
+      </w:pPr>
+      <w:r>
+        <w:rPr>
+          <w:sz w:val="22"/>
+          <w:szCs w:val="22"/>
+        </w:rPr>
+        <w:t xml:space="preserve">Registered users will gain full, non admin access to the application. Once a user registers their details and agrees to the </w:t>
+      </w:r>
+      <w:proofErr w:type="spellStart"/>
+      <w:r>
+        <w:rPr>
+          <w:sz w:val="22"/>
+          <w:szCs w:val="22"/>
+        </w:rPr>
+        <w:t>ToS</w:t>
+      </w:r>
+      <w:proofErr w:type="spellEnd"/>
+      <w:r>
+        <w:rPr>
+          <w:sz w:val="22"/>
+          <w:szCs w:val="22"/>
+        </w:rPr>
+        <w:t xml:space="preserve"> they will be able to post workout routines, view workout routines, rate workout routines, save routines to their personal list for edits, chat with other users and use the gyms nearby feature.</w:t>
+      </w:r>
+    </w:p>
+    <w:p>
+      <w:pPr>
+        <w:bidi w:val="0"/>
+        <w:rPr>
+          <w:b/>
+          <w:bCs/>
+          <w:sz w:val="28"/>
+          <w:szCs w:val="28"/>
+        </w:rPr>
+      </w:pPr>
+    </w:p>
+    <w:p>
+      <w:pPr>
+        <w:bidi w:val="0"/>
+        <w:rPr>
+          <w:b/>
+          <w:bCs/>
+          <w:sz w:val="28"/>
+          <w:szCs w:val="28"/>
+        </w:rPr>
+      </w:pPr>
+    </w:p>
+    <w:p>
+      <w:pPr>
+        <w:bidi w:val="0"/>
+        <w:rPr>
+          <w:b/>
+          <w:bCs/>
+          <w:sz w:val="28"/>
+          <w:szCs w:val="28"/>
+        </w:rPr>
+      </w:pPr>
+    </w:p>
+    <w:p>
+      <w:pPr>
+        <w:bidi w:val="0"/>
+        <w:rPr>
+          <w:b/>
+          <w:bCs/>
+          <w:sz w:val="28"/>
+          <w:szCs w:val="28"/>
+        </w:rPr>
+      </w:pPr>
+    </w:p>
+    <w:p>
+      <w:pPr>
+        <w:bidi w:val="0"/>
+        <w:rPr>
+          <w:b/>
+          <w:bCs/>
+          <w:sz w:val="28"/>
+          <w:szCs w:val="28"/>
+        </w:rPr>
+      </w:pPr>
+    </w:p>
+    <w:p>
+      <w:pPr>
+        <w:bidi w:val="0"/>
+        <w:rPr>
+          <w:b/>
+          <w:bCs/>
+          <w:sz w:val="28"/>
+          <w:szCs w:val="28"/>
+        </w:rPr>
+      </w:pPr>
+    </w:p>
+    <w:p>
+      <w:pPr>
+        <w:bidi w:val="0"/>
+        <w:rPr>
+          <w:b/>
+          <w:bCs/>
+          <w:sz w:val="28"/>
+          <w:szCs w:val="28"/>
+        </w:rPr>
+      </w:pPr>
+    </w:p>
+    <w:p>
+      <w:pPr>
+        <w:bidi w:val="0"/>
+        <w:rPr>
+          <w:b/>
+          <w:bCs/>
+          <w:sz w:val="24"/>
+          <w:szCs w:val="24"/>
+        </w:rPr>
+      </w:pPr>
+      <w:r>
+        <w:rPr>
+          <w:b/>
+          <w:bCs/>
+          <w:sz w:val="24"/>
+          <w:szCs w:val="24"/>
+          <w:highlight w:val="green"/>
+        </w:rPr>
+        <w:t>Administrator</w:t>
+      </w:r>
+    </w:p>
+    <w:p>
+      <w:pPr>
+        <w:bidi w:val="0"/>
+        <w:rPr>
+          <w:b/>
+          <w:bCs/>
+          <w:sz w:val="24"/>
+          <w:szCs w:val="24"/>
+        </w:rPr>
+      </w:pPr>
+    </w:p>
+    <w:p>
+      <w:pPr>
+        <w:bidi w:val="0"/>
+        <w:rPr>
+          <w:sz w:val="22"/>
+          <w:szCs w:val="22"/>
+        </w:rPr>
+      </w:pPr>
+      <w:r>
+        <w:rPr>
+          <w:sz w:val="22"/>
+          <w:szCs w:val="22"/>
+        </w:rPr>
+        <w:t>The administrator will maintain the data in the application behind the scenes. The administrator will deal with managing user accounts if any bans are levied against a user. They will also manage workout program data based on user feedback. If a program receives enough negative feedback it will need to be removed from the application by the administrator. The administrator will also carry out day to day housekeeping within the application and ensure the quality of the application content.</w:t>
+      </w:r>
+    </w:p>
+    <w:p>
+      <w:pPr>
+        <w:bidi w:val="0"/>
+        <w:rPr>
+          <w:sz w:val="22"/>
+          <w:szCs w:val="22"/>
+        </w:rPr>
+      </w:pPr>
+    </w:p>
+    <w:p>
+      <w:pPr>
+        <w:bidi w:val="0"/>
+        <w:rPr>
+          <w:sz w:val="22"/>
+          <w:szCs w:val="22"/>
+        </w:rPr>
+      </w:pPr>
+    </w:p>
+    <w:p>
+      <w:pPr>
+        <w:bidi w:val="0"/>
+        <w:rPr>
+          <w:sz w:val="22"/>
+          <w:szCs w:val="22"/>
+        </w:rPr>
+      </w:pPr>
+    </w:p>
+    <w:p>
+      <w:pPr>
+        <w:bidi w:val="0"/>
+        <w:rPr>
+          <w:sz w:val="22"/>
+          <w:szCs w:val="22"/>
+        </w:rPr>
+      </w:pPr>
+    </w:p>
+    <w:p>
+      <w:pPr>
+        <w:bidi w:val="0"/>
+        <w:rPr>
+          <w:sz w:val="22"/>
+          <w:szCs w:val="22"/>
+        </w:rPr>
+      </w:pPr>
+    </w:p>
+    <w:p>
+      <w:pPr>
+        <w:bidi w:val="0"/>
+        <w:rPr>
+          <w:sz w:val="22"/>
+          <w:szCs w:val="22"/>
+        </w:rPr>
+      </w:pPr>
+    </w:p>
+    <w:p>
+      <w:pPr>
+        <w:pStyle w:val="2"/>
+        <w:bidi w:val="0"/>
+        <w:spacing w:line="480" w:lineRule="auto"/>
+        <w:rPr>
+          <w:sz w:val="28"/>
+          <w:szCs w:val="22"/>
+        </w:rPr>
+      </w:pPr>
+      <w:bookmarkStart w:id="23" w:name="_Toc77487649"/>
+      <w:r>
+        <w:rPr>
+          <w:rFonts w:ascii="Times New Roman" w:hAnsi="Times New Roman"/>
+          <w:sz w:val="28"/>
+          <w:szCs w:val="22"/>
+        </w:rPr>
+        <w:t>2.5</w:t>
+      </w:r>
+      <w:r>
+        <w:rPr>
+          <w:rFonts w:ascii="Times New Roman" w:hAnsi="Times New Roman"/>
+          <w:sz w:val="28"/>
+          <w:szCs w:val="22"/>
+        </w:rPr>
+        <w:tab/>
+        <w:t>Non-Functional Requirements</w:t>
+      </w:r>
+      <w:bookmarkEnd w:id="23"/>
+    </w:p>
+    <w:p>
+      <w:pPr>
+        <w:bidi w:val="0"/>
+        <w:rPr>
+          <w:sz w:val="22"/>
+          <w:szCs w:val="22"/>
+        </w:rPr>
+      </w:pPr>
+      <w:proofErr w:type="gramStart"/>
+      <w:r>
+        <w:rPr>
+          <w:sz w:val="22"/>
+          <w:szCs w:val="22"/>
+        </w:rPr>
+        <w:t>Portability ,</w:t>
+      </w:r>
+      <w:proofErr w:type="gramEnd"/>
+      <w:r>
+        <w:rPr>
+          <w:sz w:val="22"/>
+          <w:szCs w:val="22"/>
+        </w:rPr>
+        <w:t xml:space="preserve"> Reliability , Ease of Use , Speed , Size</w:t>
+      </w:r>
+    </w:p>
+    <w:p>
+      <w:pPr>
+        <w:bidi w:val="0"/>
+        <w:rPr>
+          <w:b/>
+          <w:bCs/>
+          <w:sz w:val="32"/>
+          <w:szCs w:val="32"/>
+        </w:rPr>
+      </w:pPr>
+    </w:p>
+    <w:p>
+      <w:pPr>
+        <w:bidi w:val="0"/>
+        <w:rPr>
+          <w:b/>
+          <w:bCs/>
+          <w:sz w:val="32"/>
+          <w:szCs w:val="32"/>
+        </w:rPr>
+      </w:pPr>
+    </w:p>
+    <w:p>
+      <w:pPr>
+        <w:bidi w:val="0"/>
+        <w:rPr>
+          <w:b/>
+          <w:bCs/>
+          <w:sz w:val="32"/>
+          <w:szCs w:val="32"/>
+        </w:rPr>
+      </w:pPr>
+    </w:p>
+    <w:p>
+      <w:pPr>
+        <w:bidi w:val="0"/>
+      </w:pPr>
+    </w:p>
+    <w:p>
+      <w:pPr>
+        <w:bidi w:val="0"/>
+      </w:pPr>
+    </w:p>
+    <w:p>
+      <w:pPr>
+        <w:bidi w:val="0"/>
+      </w:pPr>
+    </w:p>
+    <w:p>
+      <w:pPr>
+        <w:bidi w:val="0"/>
+      </w:pPr>
+    </w:p>
+    <w:p>
+      <w:pPr>
+        <w:pStyle w:val="1"/>
+        <w:bidi w:val="0"/>
+        <w:rPr>
+          <w:rFonts w:ascii="Showcard Gothic" w:hAnsi="Showcard Gothic"/>
+          <w:sz w:val="32"/>
+          <w:szCs w:val="32"/>
+        </w:rPr>
+      </w:pPr>
+      <w:bookmarkStart w:id="24" w:name="_Toc44676298"/>
+      <w:bookmarkStart w:id="25" w:name="_Toc61315205"/>
+      <w:bookmarkStart w:id="26" w:name="_Toc77487650"/>
+      <w:r>
+        <w:rPr>
+          <w:rFonts w:ascii="Showcard Gothic" w:hAnsi="Showcard Gothic"/>
+          <w:sz w:val="32"/>
+          <w:szCs w:val="32"/>
+        </w:rPr>
+        <w:lastRenderedPageBreak/>
+        <w:t>3.0</w:t>
+      </w:r>
+      <w:r>
+        <w:rPr>
+          <w:rFonts w:ascii="Showcard Gothic" w:hAnsi="Showcard Gothic"/>
+          <w:sz w:val="32"/>
+          <w:szCs w:val="32"/>
+        </w:rPr>
+        <w:tab/>
+      </w:r>
+      <w:bookmarkEnd w:id="24"/>
+      <w:bookmarkEnd w:id="25"/>
+      <w:r>
+        <w:rPr>
+          <w:rFonts w:ascii="Showcard Gothic" w:hAnsi="Showcard Gothic"/>
+          <w:sz w:val="32"/>
+          <w:szCs w:val="32"/>
+        </w:rPr>
+        <w:t>Requirements Specification</w:t>
+      </w:r>
+      <w:bookmarkEnd w:id="26"/>
+    </w:p>
+    <w:p>
+      <w:pPr>
+        <w:pStyle w:val="2"/>
+        <w:bidi w:val="0"/>
+        <w:spacing w:line="480" w:lineRule="auto"/>
+        <w:rPr>
+          <w:sz w:val="28"/>
+          <w:szCs w:val="28"/>
+        </w:rPr>
+      </w:pPr>
+      <w:bookmarkStart w:id="27" w:name="_Toc77487651"/>
+      <w:r>
+        <w:rPr>
+          <w:rFonts w:ascii="Times New Roman" w:hAnsi="Times New Roman"/>
+          <w:sz w:val="28"/>
+          <w:szCs w:val="28"/>
+        </w:rPr>
+        <w:t>3.1</w:t>
+      </w:r>
+      <w:r>
+        <w:rPr>
+          <w:rFonts w:ascii="Times New Roman" w:hAnsi="Times New Roman"/>
+          <w:sz w:val="28"/>
+          <w:szCs w:val="28"/>
+        </w:rPr>
+        <w:tab/>
+        <w:t>External Interface Requirements</w:t>
+      </w:r>
+      <w:bookmarkEnd w:id="27"/>
+    </w:p>
+    <w:p>
+      <w:pPr>
+        <w:pStyle w:val="2"/>
+        <w:bidi w:val="0"/>
+        <w:spacing w:line="480" w:lineRule="auto"/>
+        <w:rPr>
+          <w:rFonts w:ascii="Times New Roman" w:hAnsi="Times New Roman"/>
+          <w:bCs/>
+          <w:i/>
+          <w:sz w:val="28"/>
+          <w:szCs w:val="28"/>
+        </w:rPr>
+      </w:pPr>
+      <w:r>
+        <w:rPr>
+          <w:rFonts w:ascii="Times New Roman" w:hAnsi="Times New Roman"/>
+          <w:bCs/>
+          <w:i/>
+          <w:sz w:val="28"/>
+          <w:szCs w:val="28"/>
+          <w:highlight w:val="yellow"/>
+        </w:rPr>
+        <w:t>User Interface</w:t>
+      </w:r>
+    </w:p>
+    <w:p>
+      <w:pPr>
+        <w:pStyle w:val="2"/>
+        <w:bidi w:val="0"/>
+        <w:spacing w:line="480" w:lineRule="auto"/>
+        <w:rPr>
+          <w:rFonts w:asciiTheme="minorHAnsi" w:eastAsiaTheme="minorEastAsia" w:hAnsiTheme="minorHAnsi" w:cstheme="minorBidi"/>
+          <w:color w:val="auto"/>
+          <w:sz w:val="22"/>
+          <w:szCs w:val="22"/>
+        </w:rPr>
+      </w:pPr>
+      <w:r>
+        <w:rPr>
+          <w:rFonts w:asciiTheme="minorHAnsi" w:eastAsiaTheme="minorEastAsia" w:hAnsiTheme="minorHAnsi" w:cstheme="minorBidi"/>
+          <w:color w:val="auto"/>
+          <w:sz w:val="22"/>
+          <w:szCs w:val="22"/>
+        </w:rPr>
+        <w:t>The user interface shall offer the user a logical representation of what the software is</w:t>
+      </w:r>
+      <w:r>
+        <w:rPr>
+          <w:rFonts w:asciiTheme="minorHAnsi" w:eastAsiaTheme="minorEastAsia" w:hAnsiTheme="minorHAnsi" w:cstheme="minorBidi"/>
+          <w:color w:val="auto"/>
+          <w:sz w:val="22"/>
+          <w:szCs w:val="22"/>
+        </w:rPr>
+        <w:t xml:space="preserve"> </w:t>
+      </w:r>
+      <w:r>
+        <w:rPr>
+          <w:rFonts w:asciiTheme="minorHAnsi" w:eastAsiaTheme="minorEastAsia" w:hAnsiTheme="minorHAnsi" w:cstheme="minorBidi"/>
+          <w:color w:val="auto"/>
+          <w:sz w:val="22"/>
+          <w:szCs w:val="22"/>
+        </w:rPr>
+        <w:t>asking the user to do. Dropdown menus and buttons should be used where possible to</w:t>
+      </w:r>
+      <w:r>
+        <w:rPr>
+          <w:rFonts w:asciiTheme="minorHAnsi" w:eastAsiaTheme="minorEastAsia" w:hAnsiTheme="minorHAnsi" w:cstheme="minorBidi"/>
+          <w:color w:val="auto"/>
+          <w:sz w:val="22"/>
+          <w:szCs w:val="22"/>
+        </w:rPr>
+        <w:t xml:space="preserve"> </w:t>
+      </w:r>
+      <w:r>
+        <w:rPr>
+          <w:rFonts w:asciiTheme="minorHAnsi" w:eastAsiaTheme="minorEastAsia" w:hAnsiTheme="minorHAnsi" w:cstheme="minorBidi"/>
+          <w:color w:val="auto"/>
+          <w:sz w:val="22"/>
+          <w:szCs w:val="22"/>
+        </w:rPr>
+        <w:t>aid the user. Input hints shall be used to aid the user when entering data.</w:t>
+      </w:r>
+    </w:p>
+    <w:p>
+      <w:pPr>
+        <w:pStyle w:val="2"/>
+        <w:bidi w:val="0"/>
+        <w:spacing w:line="480" w:lineRule="auto"/>
+        <w:rPr>
+          <w:rFonts w:asciiTheme="minorHAnsi" w:eastAsiaTheme="minorEastAsia" w:hAnsiTheme="minorHAnsi" w:cstheme="minorBidi"/>
+          <w:color w:val="auto"/>
+          <w:sz w:val="22"/>
+          <w:szCs w:val="22"/>
+        </w:rPr>
+      </w:pPr>
+      <w:r>
+        <w:rPr>
+          <w:rFonts w:asciiTheme="minorHAnsi" w:eastAsiaTheme="minorEastAsia" w:hAnsiTheme="minorHAnsi" w:cstheme="minorBidi"/>
+          <w:color w:val="auto"/>
+          <w:sz w:val="22"/>
+          <w:szCs w:val="22"/>
+        </w:rPr>
+        <w:t>The application should have its logo present on each screen once a logo has been</w:t>
+      </w:r>
+      <w:r>
+        <w:rPr>
+          <w:rFonts w:asciiTheme="minorHAnsi" w:eastAsiaTheme="minorEastAsia" w:hAnsiTheme="minorHAnsi" w:cstheme="minorBidi"/>
+          <w:color w:val="auto"/>
+          <w:sz w:val="22"/>
+          <w:szCs w:val="22"/>
+        </w:rPr>
+        <w:t xml:space="preserve"> </w:t>
+      </w:r>
+      <w:r>
+        <w:rPr>
+          <w:rFonts w:asciiTheme="minorHAnsi" w:eastAsiaTheme="minorEastAsia" w:hAnsiTheme="minorHAnsi" w:cstheme="minorBidi"/>
+          <w:color w:val="auto"/>
+          <w:sz w:val="22"/>
+          <w:szCs w:val="22"/>
+        </w:rPr>
+        <w:t>designed.</w:t>
+      </w:r>
+    </w:p>
+    <w:p>
+      <w:pPr>
+        <w:pStyle w:val="2"/>
+        <w:bidi w:val="0"/>
+        <w:spacing w:line="480" w:lineRule="auto"/>
+        <w:rPr>
+          <w:rFonts w:asciiTheme="minorHAnsi" w:eastAsiaTheme="minorEastAsia" w:hAnsiTheme="minorHAnsi" w:cstheme="minorBidi"/>
+          <w:color w:val="auto"/>
+          <w:sz w:val="22"/>
+          <w:szCs w:val="22"/>
+        </w:rPr>
+      </w:pPr>
+      <w:r>
+        <w:rPr>
+          <w:rFonts w:asciiTheme="minorHAnsi" w:eastAsiaTheme="minorEastAsia" w:hAnsiTheme="minorHAnsi" w:cstheme="minorBidi"/>
+          <w:color w:val="auto"/>
+          <w:sz w:val="22"/>
+          <w:szCs w:val="22"/>
+        </w:rPr>
+        <w:t xml:space="preserve">A user friendly color scheme should </w:t>
+      </w:r>
+      <w:proofErr w:type="gramStart"/>
+      <w:r>
+        <w:rPr>
+          <w:rFonts w:asciiTheme="minorHAnsi" w:eastAsiaTheme="minorEastAsia" w:hAnsiTheme="minorHAnsi" w:cstheme="minorBidi"/>
+          <w:color w:val="auto"/>
+          <w:sz w:val="22"/>
+          <w:szCs w:val="22"/>
+        </w:rPr>
+        <w:t>be  chosen</w:t>
+      </w:r>
+      <w:proofErr w:type="gramEnd"/>
+      <w:r>
+        <w:rPr>
+          <w:rFonts w:asciiTheme="minorHAnsi" w:eastAsiaTheme="minorEastAsia" w:hAnsiTheme="minorHAnsi" w:cstheme="minorBidi"/>
+          <w:color w:val="auto"/>
+          <w:sz w:val="22"/>
+          <w:szCs w:val="22"/>
+        </w:rPr>
+        <w:t xml:space="preserve"> , UI design should be carried out with</w:t>
+      </w:r>
+      <w:r>
+        <w:rPr>
+          <w:rFonts w:asciiTheme="minorHAnsi" w:eastAsiaTheme="minorEastAsia" w:hAnsiTheme="minorHAnsi" w:cstheme="minorBidi"/>
+          <w:color w:val="auto"/>
+          <w:sz w:val="22"/>
+          <w:szCs w:val="22"/>
+        </w:rPr>
+        <w:t xml:space="preserve"> </w:t>
+      </w:r>
+      <w:r>
+        <w:rPr>
+          <w:rFonts w:asciiTheme="minorHAnsi" w:eastAsiaTheme="minorEastAsia" w:hAnsiTheme="minorHAnsi" w:cstheme="minorBidi"/>
+          <w:color w:val="auto"/>
+          <w:sz w:val="22"/>
+          <w:szCs w:val="22"/>
+        </w:rPr>
+        <w:t>visually impaired and color blind users in mind.</w:t>
+      </w:r>
+    </w:p>
+    <w:p>
+      <w:pPr>
+        <w:pStyle w:val="2"/>
+        <w:bidi w:val="0"/>
+        <w:spacing w:line="480" w:lineRule="auto"/>
+        <w:rPr>
+          <w:rFonts w:asciiTheme="minorHAnsi" w:eastAsiaTheme="minorEastAsia" w:hAnsiTheme="minorHAnsi" w:cstheme="minorBidi"/>
+          <w:color w:val="auto"/>
+          <w:sz w:val="22"/>
+          <w:szCs w:val="22"/>
+        </w:rPr>
+      </w:pPr>
+      <w:r>
+        <w:rPr>
+          <w:rFonts w:asciiTheme="minorHAnsi" w:eastAsiaTheme="minorEastAsia" w:hAnsiTheme="minorHAnsi" w:cstheme="minorBidi"/>
+          <w:color w:val="auto"/>
+          <w:sz w:val="22"/>
+          <w:szCs w:val="22"/>
+        </w:rPr>
+        <w:t xml:space="preserve">The UI should have well defined constraints to ensure that the software displays correctly on the screens of all compatible devices. The UI should display in </w:t>
+      </w:r>
+      <w:proofErr w:type="gramStart"/>
+      <w:r>
+        <w:rPr>
+          <w:rFonts w:asciiTheme="minorHAnsi" w:eastAsiaTheme="minorEastAsia" w:hAnsiTheme="minorHAnsi" w:cstheme="minorBidi"/>
+          <w:color w:val="auto"/>
+          <w:sz w:val="22"/>
+          <w:szCs w:val="22"/>
+        </w:rPr>
+        <w:t>both  portrait</w:t>
+      </w:r>
+      <w:proofErr w:type="gramEnd"/>
+      <w:r>
+        <w:rPr>
+          <w:rFonts w:asciiTheme="minorHAnsi" w:eastAsiaTheme="minorEastAsia" w:hAnsiTheme="minorHAnsi" w:cstheme="minorBidi"/>
+          <w:color w:val="auto"/>
+          <w:sz w:val="22"/>
+          <w:szCs w:val="22"/>
+        </w:rPr>
+        <w:t xml:space="preserve">  and landscape.</w:t>
+      </w:r>
+    </w:p>
+    <w:p>
+      <w:pPr>
+        <w:pStyle w:val="2"/>
+        <w:bidi w:val="0"/>
+        <w:spacing w:line="480" w:lineRule="auto"/>
+        <w:rPr>
+          <w:rFonts w:asciiTheme="minorHAnsi" w:eastAsiaTheme="minorEastAsia" w:hAnsiTheme="minorHAnsi" w:cstheme="minorBidi"/>
+          <w:color w:val="auto"/>
+          <w:sz w:val="22"/>
+          <w:szCs w:val="22"/>
+        </w:rPr>
+      </w:pPr>
+      <w:r>
+        <w:rPr>
+          <w:rFonts w:asciiTheme="minorHAnsi" w:eastAsiaTheme="minorEastAsia" w:hAnsiTheme="minorHAnsi" w:cstheme="minorBidi"/>
+          <w:color w:val="auto"/>
+          <w:sz w:val="22"/>
+          <w:szCs w:val="22"/>
+        </w:rPr>
+        <w:t>The GUI should have continuity, all screens should have the same design and layouts should be consistent.</w:t>
+      </w:r>
+    </w:p>
+    <w:p>
+      <w:pPr>
+        <w:pStyle w:val="2"/>
+        <w:bidi w:val="0"/>
+        <w:spacing w:line="480" w:lineRule="auto"/>
+        <w:rPr>
+          <w:rFonts w:ascii="Times New Roman" w:hAnsi="Times New Roman"/>
+          <w:bCs/>
+          <w:i/>
+          <w:sz w:val="28"/>
+          <w:szCs w:val="28"/>
+          <w:highlight w:val="yellow"/>
+        </w:rPr>
+      </w:pPr>
+      <w:r>
+        <w:rPr>
+          <w:rFonts w:ascii="Times New Roman" w:hAnsi="Times New Roman"/>
+          <w:bCs/>
+          <w:i/>
+          <w:sz w:val="28"/>
+          <w:szCs w:val="28"/>
+          <w:highlight w:val="yellow"/>
+        </w:rPr>
+        <w:t>Hardware Interfaces</w:t>
+      </w:r>
+    </w:p>
+    <w:p>
+      <w:pPr>
+        <w:bidi w:val="0"/>
+        <w:rPr>
+          <w:sz w:val="24"/>
+          <w:szCs w:val="24"/>
+        </w:rPr>
+      </w:pPr>
+    </w:p>
+    <w:p>
+      <w:pPr>
+        <w:bidi w:val="0"/>
+        <w:rPr>
+          <w:sz w:val="24"/>
+          <w:szCs w:val="24"/>
+        </w:rPr>
+      </w:pPr>
+      <w:r>
+        <w:rPr>
+          <w:sz w:val="24"/>
+          <w:szCs w:val="24"/>
+        </w:rPr>
+        <w:t xml:space="preserve"> The system shall be operated with a compatible Apple device using the </w:t>
+      </w:r>
+    </w:p>
+    <w:p>
+      <w:pPr>
+        <w:bidi w:val="0"/>
+        <w:rPr>
+          <w:sz w:val="24"/>
+          <w:szCs w:val="24"/>
+        </w:rPr>
+      </w:pPr>
+      <w:r>
+        <w:rPr>
+          <w:sz w:val="24"/>
+          <w:szCs w:val="24"/>
+        </w:rPr>
+        <w:t xml:space="preserve"> </w:t>
+      </w:r>
+      <w:r>
+        <w:rPr>
+          <w:sz w:val="24"/>
+          <w:szCs w:val="24"/>
+        </w:rPr>
+        <w:t>devices touch</w:t>
+      </w:r>
+      <w:r>
+        <w:rPr>
+          <w:sz w:val="24"/>
+          <w:szCs w:val="24"/>
+        </w:rPr>
+        <w:t xml:space="preserve"> Screen &amp;&amp; </w:t>
+      </w:r>
+      <w:r>
+        <w:rPr>
+          <w:sz w:val="24"/>
+          <w:szCs w:val="24"/>
+        </w:rPr>
+        <w:t xml:space="preserve">virtual </w:t>
+      </w:r>
+      <w:proofErr w:type="gramStart"/>
+      <w:r>
+        <w:rPr>
+          <w:sz w:val="24"/>
+          <w:szCs w:val="24"/>
+        </w:rPr>
+        <w:t>ke</w:t>
+      </w:r>
+      <w:r>
+        <w:rPr>
+          <w:sz w:val="24"/>
+          <w:szCs w:val="24"/>
+        </w:rPr>
+        <w:t xml:space="preserve">yboard </w:t>
+      </w:r>
+      <w:r>
+        <w:rPr>
+          <w:sz w:val="24"/>
+          <w:szCs w:val="24"/>
+        </w:rPr>
+        <w:t>.</w:t>
+      </w:r>
+      <w:proofErr w:type="gramEnd"/>
+    </w:p>
+    <w:p>
+      <w:pPr>
+        <w:bidi w:val="0"/>
+      </w:pPr>
+    </w:p>
+    <w:p>
+      <w:pPr>
+        <w:bidi w:val="0"/>
+      </w:pPr>
+    </w:p>
+    <w:p>
+      <w:pPr>
+        <w:pStyle w:val="2"/>
+        <w:bidi w:val="0"/>
+        <w:spacing w:line="480" w:lineRule="auto"/>
+        <w:rPr>
+          <w:rFonts w:ascii="Times New Roman" w:hAnsi="Times New Roman"/>
+          <w:bCs/>
+          <w:i/>
+          <w:sz w:val="28"/>
+          <w:szCs w:val="28"/>
+          <w:highlight w:val="yellow"/>
+        </w:rPr>
+      </w:pPr>
+      <w:r>
+        <w:rPr>
+          <w:rFonts w:ascii="Times New Roman" w:hAnsi="Times New Roman"/>
+          <w:bCs/>
+          <w:i/>
+          <w:sz w:val="28"/>
+          <w:szCs w:val="28"/>
+          <w:highlight w:val="yellow"/>
+        </w:rPr>
+        <w:lastRenderedPageBreak/>
+        <w:t>API Interfaces</w:t>
+      </w:r>
+    </w:p>
+    <w:p>
+      <w:pPr>
+        <w:bidi w:val="0"/>
+        <w:rPr>
+          <w:sz w:val="24"/>
+          <w:szCs w:val="24"/>
+        </w:rPr>
+      </w:pPr>
+    </w:p>
+    <w:p>
+      <w:pPr>
+        <w:bidi w:val="0"/>
+        <w:rPr>
+          <w:sz w:val="24"/>
+          <w:szCs w:val="24"/>
+        </w:rPr>
+      </w:pPr>
+      <w:r>
+        <w:rPr>
+          <w:sz w:val="24"/>
+          <w:szCs w:val="24"/>
+        </w:rPr>
+        <w:t xml:space="preserve"> The software must store user information and user submitted content in a </w:t>
+      </w:r>
+      <w:r>
+        <w:rPr>
+          <w:sz w:val="24"/>
+          <w:szCs w:val="24"/>
+        </w:rPr>
+        <w:t xml:space="preserve"> </w:t>
+      </w:r>
+    </w:p>
+    <w:p>
+      <w:pPr>
+        <w:bidi w:val="0"/>
+        <w:rPr>
+          <w:sz w:val="24"/>
+          <w:szCs w:val="24"/>
+        </w:rPr>
+      </w:pPr>
+      <w:r>
+        <w:rPr>
+          <w:sz w:val="24"/>
+          <w:szCs w:val="24"/>
+        </w:rPr>
+        <w:t>Google</w:t>
+      </w:r>
+      <w:r>
+        <w:rPr>
+          <w:sz w:val="24"/>
+          <w:szCs w:val="24"/>
+        </w:rPr>
+        <w:t xml:space="preserve"> </w:t>
+      </w:r>
+      <w:r>
+        <w:rPr>
+          <w:sz w:val="24"/>
+          <w:szCs w:val="24"/>
+        </w:rPr>
+        <w:t>Firebase database u</w:t>
+      </w:r>
+      <w:r>
+        <w:rPr>
+          <w:sz w:val="24"/>
+          <w:szCs w:val="24"/>
+        </w:rPr>
+        <w:t xml:space="preserve">sing Cocoa Pod files to achieve </w:t>
+      </w:r>
+    </w:p>
+    <w:p>
+      <w:pPr>
+        <w:bidi w:val="0"/>
+        <w:rPr>
+          <w:sz w:val="24"/>
+          <w:szCs w:val="24"/>
+        </w:rPr>
+      </w:pPr>
+      <w:r>
+        <w:rPr>
+          <w:sz w:val="24"/>
+          <w:szCs w:val="24"/>
+        </w:rPr>
+        <w:t>communications between the</w:t>
+      </w:r>
+      <w:r>
+        <w:rPr>
+          <w:sz w:val="24"/>
+          <w:szCs w:val="24"/>
+        </w:rPr>
+        <w:t xml:space="preserve"> </w:t>
+      </w:r>
+      <w:r>
+        <w:rPr>
+          <w:sz w:val="24"/>
+          <w:szCs w:val="24"/>
+        </w:rPr>
+        <w:t>database and the application.</w:t>
+      </w:r>
+    </w:p>
+    <w:p>
+      <w:pPr>
+        <w:bidi w:val="0"/>
+        <w:rPr>
+          <w:sz w:val="24"/>
+          <w:szCs w:val="24"/>
+        </w:rPr>
+      </w:pPr>
+    </w:p>
+    <w:p>
+      <w:pPr>
+        <w:bidi w:val="0"/>
+        <w:rPr>
+          <w:sz w:val="24"/>
+          <w:szCs w:val="24"/>
+        </w:rPr>
+      </w:pPr>
+      <w:r>
+        <w:rPr>
+          <w:sz w:val="24"/>
+          <w:szCs w:val="24"/>
+        </w:rPr>
+        <w:t xml:space="preserve"> The software must show mapping information around the user’s current </w:t>
+      </w:r>
+    </w:p>
+    <w:p>
+      <w:pPr>
+        <w:bidi w:val="0"/>
+        <w:rPr>
+          <w:sz w:val="24"/>
+          <w:szCs w:val="24"/>
+        </w:rPr>
+      </w:pPr>
+      <w:r>
+        <w:rPr>
+          <w:sz w:val="24"/>
+          <w:szCs w:val="24"/>
+        </w:rPr>
+        <w:t xml:space="preserve"> </w:t>
+      </w:r>
+      <w:r>
+        <w:rPr>
+          <w:sz w:val="24"/>
+          <w:szCs w:val="24"/>
+        </w:rPr>
+        <w:t>location using</w:t>
+      </w:r>
+      <w:r>
+        <w:rPr>
+          <w:sz w:val="24"/>
+          <w:szCs w:val="24"/>
+        </w:rPr>
+        <w:t xml:space="preserve"> </w:t>
+      </w:r>
+      <w:r>
+        <w:rPr>
+          <w:sz w:val="24"/>
+          <w:szCs w:val="24"/>
+        </w:rPr>
+        <w:t>the Google maps API.</w:t>
+      </w:r>
+    </w:p>
+    <w:p>
+      <w:pPr>
+        <w:pStyle w:val="2"/>
+        <w:bidi w:val="0"/>
+        <w:spacing w:line="480" w:lineRule="auto"/>
+        <w:rPr>
+          <w:rFonts w:ascii="Times New Roman" w:hAnsi="Times New Roman"/>
+          <w:sz w:val="32"/>
+          <w:szCs w:val="32"/>
+        </w:rPr>
+      </w:pPr>
+      <w:r>
+        <w:rPr>
+          <w:rFonts w:ascii="Times New Roman" w:hAnsi="Times New Roman"/>
+          <w:b/>
+          <w:i/>
+        </w:rPr>
+        <w:t xml:space="preserve"> </w:t>
+      </w:r>
+      <w:r>
+        <w:rPr>
+          <w:rFonts w:ascii="Times New Roman" w:hAnsi="Times New Roman"/>
+          <w:sz w:val="28"/>
+          <w:szCs w:val="28"/>
+        </w:rPr>
+        <w:t>3.2 Functional Requirements</w:t>
+      </w:r>
+    </w:p>
+    <w:p>
+      <w:pPr>
+        <w:bidi w:val="0"/>
+        <w:rPr>
+          <w:b/>
+          <w:bCs/>
+          <w:sz w:val="28"/>
+          <w:szCs w:val="28"/>
+        </w:rPr>
+      </w:pPr>
+      <w:r>
+        <w:rPr>
+          <w:b/>
+          <w:bCs/>
+          <w:sz w:val="28"/>
+          <w:szCs w:val="28"/>
+        </w:rPr>
+        <w:t xml:space="preserve">  </w:t>
+      </w:r>
+      <w:r>
+        <w:rPr>
+          <w:b/>
+          <w:bCs/>
+          <w:sz w:val="28"/>
+          <w:szCs w:val="28"/>
+          <w:highlight w:val="magenta"/>
+        </w:rPr>
+        <w:t>3.2.1   Use Cases</w:t>
+      </w:r>
+    </w:p>
+    <w:p>
+      <w:pPr>
+        <w:bidi w:val="0"/>
+        <w:rPr>
+          <w:sz w:val="28"/>
+          <w:szCs w:val="28"/>
+        </w:rPr>
+      </w:pPr>
+    </w:p>
+    <w:p>
+      <w:pPr>
+        <w:bidi w:val="0"/>
+        <w:rPr>
+          <w:b/>
+          <w:bCs/>
+          <w:sz w:val="24"/>
+          <w:szCs w:val="24"/>
+        </w:rPr>
+      </w:pPr>
+      <w:r>
+        <w:rPr>
+          <w:b/>
+          <w:bCs/>
+          <w:sz w:val="24"/>
+          <w:szCs w:val="24"/>
+        </w:rPr>
+        <w:t xml:space="preserve">   3.2.1.1   Use Case Index</w:t>
+      </w:r>
+    </w:p>
+    <w:p>
+      <w:pPr>
+        <w:bidi w:val="0"/>
+        <w:rPr>
+          <w:sz w:val="24"/>
+        </w:rPr>
+      </w:pPr>
+    </w:p>
+    <w:p>
+      <w:pPr>
+        <w:pStyle w:val="3"/>
+        <w:tabs>
+          <w:tab w:val="left" w:pos="900"/>
+        </w:tabs>
+        <w:bidi w:val="0"/>
+        <w:rPr>
+          <w:sz w:val="24"/>
+        </w:rPr>
+      </w:pPr>
+      <w:r>
+        <w:rPr>
+          <w:noProof/>
+          <w:sz w:val="24"/>
+        </w:rPr>
+        <w:drawing>
+          <wp:inline distT="0" distB="0" distL="0" distR="0" wp14:anchorId="0C74FC72" wp14:editId="7F056AB1">
+            <wp:extent cx="5475605" cy="1740535"/>
+            <wp:effectExtent l="0" t="0" r="0" b="0"/>
+            <wp:docPr id="310" name="صورة 310"/>
+            <wp:cNvGraphicFramePr>
+              <a:graphicFrameLocks xmlns:a="http://schemas.openxmlformats.org/drawingml/2006/main" noChangeAspect="1"/>
+            </wp:cNvGraphicFramePr>
+            <a:graphic xmlns:a="http://schemas.openxmlformats.org/drawingml/2006/main">
+              <a:graphicData uri="http://schemas.openxmlformats.org/drawingml/2006/picture">
+                <pic:pic xmlns:pic="http://schemas.openxmlformats.org/drawingml/2006/picture">
+                  <pic:nvPicPr>
+                    <pic:cNvPr id="0" name="Picture 4"/>
+                    <pic:cNvPicPr>
+                      <a:picLocks noChangeAspect="1" noChangeArrowheads="1"/>
+                    </pic:cNvPicPr>
+                  </pic:nvPicPr>
+                  <pic:blipFill>
+                    <a:blip r:embed="rId10">
+                      <a:extLst>
+                        <a:ext uri="{28A0092B-C50C-407E-A947-70E740481C1C}">
+                          <a14:useLocalDpi xmlns:a14="http://schemas.microsoft.com/office/drawing/2010/main" val="0"/>
+                        </a:ext>
+                      </a:extLst>
+                    </a:blip>
+                    <a:srcRect/>
+                    <a:stretch>
+                      <a:fillRect/>
+                    </a:stretch>
+                  </pic:blipFill>
+                  <pic:spPr bwMode="auto">
+                    <a:xfrm>
+                      <a:off x="0" y="0"/>
+                      <a:ext cx="5475605" cy="1740535"/>
+                    </a:xfrm>
+                    <a:prstGeom prst="rect">
+                      <a:avLst/>
+                    </a:prstGeom>
+                    <a:noFill/>
+                    <a:ln>
+                      <a:noFill/>
+                    </a:ln>
+                  </pic:spPr>
+                </pic:pic>
+              </a:graphicData>
+            </a:graphic>
+          </wp:inline>
+        </w:drawing>
+      </w:r>
+    </w:p>
+    <w:p>
+      <w:pPr>
+        <w:bidi w:val="0"/>
+      </w:pPr>
+    </w:p>
+    <w:p>
+      <w:pPr>
+        <w:bidi w:val="0"/>
+        <w:rPr>
+          <w:sz w:val="24"/>
+        </w:rPr>
+      </w:pPr>
+    </w:p>
+    <w:p>
+      <w:pPr>
+        <w:bidi w:val="0"/>
+      </w:pPr>
+    </w:p>
+    <w:p>
+      <w:pPr>
+        <w:bidi w:val="0"/>
+      </w:pPr>
+    </w:p>
+    <w:p>
+      <w:pPr>
+        <w:bidi w:val="0"/>
+      </w:pPr>
+    </w:p>
+    <w:p>
+      <w:pPr>
+        <w:bidi w:val="0"/>
+      </w:pPr>
+    </w:p>
+    <w:p>
+      <w:pPr>
+        <w:bidi w:val="0"/>
+      </w:pPr>
+    </w:p>
+    <w:p>
+      <w:pPr>
+        <w:bidi w:val="0"/>
+      </w:pPr>
+      <w:r>
+        <w:rPr>
+          <w:noProof/>
+          <w:sz w:val="24"/>
+        </w:rPr>
+        <w:lastRenderedPageBreak/>
+        <w:drawing>
+          <wp:inline distT="0" distB="0" distL="0" distR="0" wp14:anchorId="24D6E626" wp14:editId="63480EED">
+            <wp:extent cx="5486400" cy="3315970"/>
+            <wp:effectExtent l="0" t="0" r="0" b="0"/>
+            <wp:docPr id="311" name="صورة 311"/>
+            <wp:cNvGraphicFramePr>
+              <a:graphicFrameLocks xmlns:a="http://schemas.openxmlformats.org/drawingml/2006/main" noChangeAspect="1"/>
+            </wp:cNvGraphicFramePr>
+            <a:graphic xmlns:a="http://schemas.openxmlformats.org/drawingml/2006/main">
+              <a:graphicData uri="http://schemas.openxmlformats.org/drawingml/2006/picture">
+                <pic:pic xmlns:pic="http://schemas.openxmlformats.org/drawingml/2006/picture">
+                  <pic:nvPicPr>
+                    <pic:cNvPr id="0" name="Picture 5"/>
+                    <pic:cNvPicPr>
+                      <a:picLocks noChangeAspect="1" noChangeArrowheads="1"/>
+                    </pic:cNvPicPr>
+                  </pic:nvPicPr>
+                  <pic:blipFill>
+                    <a:blip r:embed="rId11">
+                      <a:extLst>
+                        <a:ext uri="{28A0092B-C50C-407E-A947-70E740481C1C}">
+                          <a14:useLocalDpi xmlns:a14="http://schemas.microsoft.com/office/drawing/2010/main" val="0"/>
+                        </a:ext>
+                      </a:extLst>
+                    </a:blip>
+                    <a:srcRect/>
+                    <a:stretch>
+                      <a:fillRect/>
+                    </a:stretch>
+                  </pic:blipFill>
+                  <pic:spPr bwMode="auto">
+                    <a:xfrm>
+                      <a:off x="0" y="0"/>
+                      <a:ext cx="5486400" cy="3315970"/>
+                    </a:xfrm>
+                    <a:prstGeom prst="rect">
+                      <a:avLst/>
+                    </a:prstGeom>
+                    <a:noFill/>
+                    <a:ln>
+                      <a:noFill/>
+                    </a:ln>
+                  </pic:spPr>
+                </pic:pic>
+              </a:graphicData>
+            </a:graphic>
+          </wp:inline>
+        </w:drawing>
+      </w:r>
     </w:p>
     <w:sectPr>
-      <w:headerReference w:type="default" r:id="rId10"/>
-      <w:footerReference w:type="default" r:id="rId11"/>
+      <w:headerReference w:type="default" r:id="rId12"/>
+      <w:footerReference w:type="default" r:id="rId13"/>
       <w:type w:val="continuous"/>
       <w:pgSz w:w="12240" w:h="15840" w:code="1"/>
       <w:pgMar w:top="1440" w:right="1800" w:bottom="1440" w:left="1800" w:header="720" w:footer="720" w:gutter="0"/>
@@ -5702,7 +7149,10 @@
       <w:pStyle w:val="a6"/>
     </w:pPr>
     <w:r>
-      <w:t>SRS V 1.0</w:t>
+      <w:t>S</w:t>
+    </w:r>
+    <w:r>
+      <w:t>RS V 1.2</w:t>
     </w:r>
     <w:r>
       <w:tab/>
@@ -5731,7 +7181,7 @@
         <w:noProof/>
         <w:rtl/>
       </w:rPr>
-      <w:t>8</w:t>
+      <w:t>6</w:t>
     </w:r>
     <w:r>
       <w:rPr>
@@ -12032,7 +13482,7 @@
 </file>
 
 <file path=customXml/itemProps1.xml><?xml version="1.0" encoding="utf-8"?>
-<ds:datastoreItem xmlns:ds="http://schemas.openxmlformats.org/officeDocument/2006/customXml" ds:itemID="{62A804FB-3CCC-47D2-8783-5A2273CEB9D1}">
+<ds:datastoreItem xmlns:ds="http://schemas.openxmlformats.org/officeDocument/2006/customXml" ds:itemID="{959C7E05-47A5-468B-9DF7-EA300392CC03}">
   <ds:schemaRefs>
     <ds:schemaRef ds:uri="http://schemas.openxmlformats.org/officeDocument/2006/bibliography"/>
   </ds:schemaRefs>

</xml_diff>